<commit_message>
Add material/products orders and work order
</commit_message>
<xml_diff>
--- a/Description/MES - 생산 및 품질검사.docx
+++ b/Description/MES - 생산 및 품질검사.docx
@@ -539,35 +539,86 @@
         <w:spacing w:after="0"/>
         <w:rPr>
           <w:rFonts w:asciiTheme="minorEastAsia" w:hAnsiTheme="minorEastAsia"/>
-          <w:sz w:val="16"/>
-          <w:szCs w:val="16"/>
-        </w:rPr>
-      </w:pPr>
-      <w:r>
-        <w:rPr>
-          <w:rFonts w:asciiTheme="minorEastAsia" w:hAnsiTheme="minorEastAsia" w:hint="eastAsia"/>
-          <w:sz w:val="16"/>
-          <w:szCs w:val="16"/>
-        </w:rPr>
-        <w:t>6. 각 제품 생산엔 원재료 3개를 모두 사용하지만 각각 사용 개수는 다름</w:t>
-      </w:r>
-    </w:p>
-    <w:p>
-      <w:pPr>
-        <w:spacing w:after="0"/>
-        <w:rPr>
-          <w:rFonts w:asciiTheme="minorEastAsia" w:hAnsiTheme="minorEastAsia"/>
-          <w:sz w:val="16"/>
-          <w:szCs w:val="16"/>
-        </w:rPr>
-      </w:pPr>
-      <w:r>
-        <w:rPr>
-          <w:rFonts w:asciiTheme="minorEastAsia" w:hAnsiTheme="minorEastAsia" w:hint="eastAsia"/>
-          <w:sz w:val="16"/>
-          <w:szCs w:val="16"/>
-        </w:rPr>
-        <w:t xml:space="preserve">    - prod_1 생산에 필요한 원재료: </w:t>
+          <w:color w:val="FF0000"/>
+          <w:sz w:val="16"/>
+          <w:szCs w:val="16"/>
+        </w:rPr>
+      </w:pPr>
+      <w:r>
+        <w:rPr>
+          <w:rFonts w:asciiTheme="minorEastAsia" w:hAnsiTheme="minorEastAsia" w:hint="eastAsia"/>
+          <w:sz w:val="16"/>
+          <w:szCs w:val="16"/>
+        </w:rPr>
+        <w:t xml:space="preserve">6. </w:t>
+      </w:r>
+      <w:r>
+        <w:rPr>
+          <w:rFonts w:asciiTheme="minorEastAsia" w:hAnsiTheme="minorEastAsia" w:hint="eastAsia"/>
+          <w:color w:val="FF0000"/>
+          <w:sz w:val="16"/>
+          <w:szCs w:val="16"/>
+        </w:rPr>
+        <w:t>각 제품 생산엔 원재료 3개를 모두 사용하지만 각각 사용 개수는 다름</w:t>
+      </w:r>
+    </w:p>
+    <w:p>
+      <w:pPr>
+        <w:spacing w:after="0"/>
+        <w:rPr>
+          <w:rFonts w:asciiTheme="minorEastAsia" w:hAnsiTheme="minorEastAsia"/>
+          <w:sz w:val="16"/>
+          <w:szCs w:val="16"/>
+        </w:rPr>
+      </w:pPr>
+      <w:r>
+        <w:rPr>
+          <w:rFonts w:asciiTheme="minorEastAsia" w:hAnsiTheme="minorEastAsia" w:hint="eastAsia"/>
+          <w:b/>
+          <w:bCs/>
+          <w:sz w:val="16"/>
+          <w:szCs w:val="16"/>
+        </w:rPr>
+        <w:t xml:space="preserve">    - </w:t>
+      </w:r>
+      <w:r>
+        <w:rPr>
+          <w:rFonts w:asciiTheme="minorEastAsia" w:hAnsiTheme="minorEastAsia" w:hint="eastAsia"/>
+          <w:b/>
+          <w:bCs/>
+          <w:color w:val="FF0000"/>
+          <w:sz w:val="16"/>
+          <w:szCs w:val="16"/>
+        </w:rPr>
+        <w:t>prod_1</w:t>
+      </w:r>
+      <w:r>
+        <w:rPr>
+          <w:rFonts w:asciiTheme="minorEastAsia" w:hAnsiTheme="minorEastAsia" w:hint="eastAsia"/>
+          <w:b/>
+          <w:bCs/>
+          <w:sz w:val="16"/>
+          <w:szCs w:val="16"/>
+        </w:rPr>
+        <w:t xml:space="preserve"> </w:t>
+      </w:r>
+      <w:r>
+        <w:rPr>
+          <w:rFonts w:asciiTheme="minorEastAsia" w:hAnsiTheme="minorEastAsia" w:hint="eastAsia"/>
+          <w:sz w:val="16"/>
+          <w:szCs w:val="16"/>
+        </w:rPr>
+        <w:t>생산에 필요한 원재료:</w:t>
+      </w:r>
+      <w:r>
+        <w:rPr>
+          <w:rFonts w:asciiTheme="minorEastAsia" w:hAnsiTheme="minorEastAsia" w:hint="eastAsia"/>
+          <w:b/>
+          <w:bCs/>
+          <w:sz w:val="16"/>
+          <w:szCs w:val="16"/>
+        </w:rPr>
+        <w:t xml:space="preserve"> </w:t>
       </w:r>
       <w:proofErr w:type="gramStart"/>
       <w:r>
@@ -585,7 +636,26 @@
           <w:sz w:val="16"/>
           <w:szCs w:val="16"/>
         </w:rPr>
-        <w:t xml:space="preserve">_1: 1 </w:t>
+        <w:t xml:space="preserve">_1: </w:t>
+      </w:r>
+      <w:r>
+        <w:rPr>
+          <w:rFonts w:asciiTheme="minorEastAsia" w:hAnsiTheme="minorEastAsia" w:hint="eastAsia"/>
+          <w:b/>
+          <w:bCs/>
+          <w:color w:val="FF0000"/>
+          <w:sz w:val="16"/>
+          <w:szCs w:val="16"/>
+        </w:rPr>
+        <w:t>1</w:t>
+      </w:r>
+      <w:r>
+        <w:rPr>
+          <w:rFonts w:asciiTheme="minorEastAsia" w:hAnsiTheme="minorEastAsia" w:hint="eastAsia"/>
+          <w:sz w:val="16"/>
+          <w:szCs w:val="16"/>
+        </w:rPr>
+        <w:t xml:space="preserve"> </w:t>
       </w:r>
       <w:proofErr w:type="spellStart"/>
       <w:r>
@@ -603,7 +673,26 @@
           <w:sz w:val="16"/>
           <w:szCs w:val="16"/>
         </w:rPr>
-        <w:t xml:space="preserve"> / mat_2: 2 </w:t>
+        <w:t xml:space="preserve"> / mat_2: </w:t>
+      </w:r>
+      <w:r>
+        <w:rPr>
+          <w:rFonts w:asciiTheme="minorEastAsia" w:hAnsiTheme="minorEastAsia" w:hint="eastAsia"/>
+          <w:b/>
+          <w:bCs/>
+          <w:color w:val="FF0000"/>
+          <w:sz w:val="16"/>
+          <w:szCs w:val="16"/>
+        </w:rPr>
+        <w:t>2</w:t>
+      </w:r>
+      <w:r>
+        <w:rPr>
+          <w:rFonts w:asciiTheme="minorEastAsia" w:hAnsiTheme="minorEastAsia" w:hint="eastAsia"/>
+          <w:sz w:val="16"/>
+          <w:szCs w:val="16"/>
+        </w:rPr>
+        <w:t xml:space="preserve"> </w:t>
       </w:r>
       <w:proofErr w:type="spellStart"/>
       <w:r>
@@ -621,7 +710,26 @@
           <w:sz w:val="16"/>
           <w:szCs w:val="16"/>
         </w:rPr>
-        <w:t xml:space="preserve"> / mat_3: 3 </w:t>
+        <w:t xml:space="preserve"> / mat_3: </w:t>
+      </w:r>
+      <w:r>
+        <w:rPr>
+          <w:rFonts w:asciiTheme="minorEastAsia" w:hAnsiTheme="minorEastAsia" w:hint="eastAsia"/>
+          <w:b/>
+          <w:bCs/>
+          <w:color w:val="FF0000"/>
+          <w:sz w:val="16"/>
+          <w:szCs w:val="16"/>
+        </w:rPr>
+        <w:t>3</w:t>
+      </w:r>
+      <w:r>
+        <w:rPr>
+          <w:rFonts w:asciiTheme="minorEastAsia" w:hAnsiTheme="minorEastAsia" w:hint="eastAsia"/>
+          <w:sz w:val="16"/>
+          <w:szCs w:val="16"/>
+        </w:rPr>
+        <w:t xml:space="preserve"> </w:t>
       </w:r>
       <w:proofErr w:type="spellStart"/>
       <w:r>
@@ -654,10 +762,51 @@
       <w:r>
         <w:rPr>
           <w:rFonts w:asciiTheme="minorEastAsia" w:hAnsiTheme="minorEastAsia" w:hint="eastAsia"/>
-          <w:sz w:val="16"/>
-          <w:szCs w:val="16"/>
-        </w:rPr>
-        <w:t xml:space="preserve">    - prod_2 생산에 필요한 원재료: </w:t>
+          <w:b/>
+          <w:bCs/>
+          <w:sz w:val="16"/>
+          <w:szCs w:val="16"/>
+        </w:rPr>
+        <w:t xml:space="preserve">    - </w:t>
+      </w:r>
+      <w:r>
+        <w:rPr>
+          <w:rFonts w:asciiTheme="minorEastAsia" w:hAnsiTheme="minorEastAsia" w:hint="eastAsia"/>
+          <w:b/>
+          <w:bCs/>
+          <w:color w:val="FF0000"/>
+          <w:sz w:val="16"/>
+          <w:szCs w:val="16"/>
+        </w:rPr>
+        <w:t>prod_2</w:t>
+      </w:r>
+      <w:r>
+        <w:rPr>
+          <w:rFonts w:asciiTheme="minorEastAsia" w:hAnsiTheme="minorEastAsia" w:hint="eastAsia"/>
+          <w:b/>
+          <w:bCs/>
+          <w:sz w:val="16"/>
+          <w:szCs w:val="16"/>
+        </w:rPr>
+        <w:t xml:space="preserve"> </w:t>
+      </w:r>
+      <w:r>
+        <w:rPr>
+          <w:rFonts w:asciiTheme="minorEastAsia" w:hAnsiTheme="minorEastAsia" w:hint="eastAsia"/>
+          <w:sz w:val="16"/>
+          <w:szCs w:val="16"/>
+        </w:rPr>
+        <w:t>생산에 필요한 원재료:</w:t>
+      </w:r>
+      <w:r>
+        <w:rPr>
+          <w:rFonts w:asciiTheme="minorEastAsia" w:hAnsiTheme="minorEastAsia" w:hint="eastAsia"/>
+          <w:b/>
+          <w:bCs/>
+          <w:sz w:val="16"/>
+          <w:szCs w:val="16"/>
+        </w:rPr>
+        <w:t xml:space="preserve"> </w:t>
       </w:r>
       <w:proofErr w:type="gramStart"/>
       <w:r>
@@ -675,7 +824,26 @@
           <w:sz w:val="16"/>
           <w:szCs w:val="16"/>
         </w:rPr>
-        <w:t xml:space="preserve">_1: 2 </w:t>
+        <w:t xml:space="preserve">_1: </w:t>
+      </w:r>
+      <w:r>
+        <w:rPr>
+          <w:rFonts w:asciiTheme="minorEastAsia" w:hAnsiTheme="minorEastAsia" w:hint="eastAsia"/>
+          <w:b/>
+          <w:bCs/>
+          <w:color w:val="FF0000"/>
+          <w:sz w:val="16"/>
+          <w:szCs w:val="16"/>
+        </w:rPr>
+        <w:t>2</w:t>
+      </w:r>
+      <w:r>
+        <w:rPr>
+          <w:rFonts w:asciiTheme="minorEastAsia" w:hAnsiTheme="minorEastAsia" w:hint="eastAsia"/>
+          <w:sz w:val="16"/>
+          <w:szCs w:val="16"/>
+        </w:rPr>
+        <w:t xml:space="preserve"> </w:t>
       </w:r>
       <w:proofErr w:type="spellStart"/>
       <w:r>
@@ -693,7 +861,26 @@
           <w:sz w:val="16"/>
           <w:szCs w:val="16"/>
         </w:rPr>
-        <w:t xml:space="preserve"> / mat_2: 3 </w:t>
+        <w:t xml:space="preserve"> / mat_2: </w:t>
+      </w:r>
+      <w:r>
+        <w:rPr>
+          <w:rFonts w:asciiTheme="minorEastAsia" w:hAnsiTheme="minorEastAsia" w:hint="eastAsia"/>
+          <w:b/>
+          <w:bCs/>
+          <w:color w:val="FF0000"/>
+          <w:sz w:val="16"/>
+          <w:szCs w:val="16"/>
+        </w:rPr>
+        <w:t>3</w:t>
+      </w:r>
+      <w:r>
+        <w:rPr>
+          <w:rFonts w:asciiTheme="minorEastAsia" w:hAnsiTheme="minorEastAsia" w:hint="eastAsia"/>
+          <w:sz w:val="16"/>
+          <w:szCs w:val="16"/>
+        </w:rPr>
+        <w:t xml:space="preserve"> </w:t>
       </w:r>
       <w:proofErr w:type="spellStart"/>
       <w:r>
@@ -711,7 +898,26 @@
           <w:sz w:val="16"/>
           <w:szCs w:val="16"/>
         </w:rPr>
-        <w:t xml:space="preserve"> / mat_3: 1 </w:t>
+        <w:t xml:space="preserve"> / mat_3: </w:t>
+      </w:r>
+      <w:r>
+        <w:rPr>
+          <w:rFonts w:asciiTheme="minorEastAsia" w:hAnsiTheme="minorEastAsia" w:hint="eastAsia"/>
+          <w:b/>
+          <w:bCs/>
+          <w:color w:val="FF0000"/>
+          <w:sz w:val="16"/>
+          <w:szCs w:val="16"/>
+        </w:rPr>
+        <w:t>1</w:t>
+      </w:r>
+      <w:r>
+        <w:rPr>
+          <w:rFonts w:asciiTheme="minorEastAsia" w:hAnsiTheme="minorEastAsia" w:hint="eastAsia"/>
+          <w:sz w:val="16"/>
+          <w:szCs w:val="16"/>
+        </w:rPr>
+        <w:t xml:space="preserve"> </w:t>
       </w:r>
       <w:proofErr w:type="spellStart"/>
       <w:r>
@@ -744,10 +950,51 @@
       <w:r>
         <w:rPr>
           <w:rFonts w:asciiTheme="minorEastAsia" w:hAnsiTheme="minorEastAsia" w:hint="eastAsia"/>
-          <w:sz w:val="16"/>
-          <w:szCs w:val="16"/>
-        </w:rPr>
-        <w:t xml:space="preserve">    - prod_3 생산에 필요한 원재료: </w:t>
+          <w:b/>
+          <w:bCs/>
+          <w:sz w:val="16"/>
+          <w:szCs w:val="16"/>
+        </w:rPr>
+        <w:t xml:space="preserve">    - </w:t>
+      </w:r>
+      <w:r>
+        <w:rPr>
+          <w:rFonts w:asciiTheme="minorEastAsia" w:hAnsiTheme="minorEastAsia" w:hint="eastAsia"/>
+          <w:b/>
+          <w:bCs/>
+          <w:color w:val="FF0000"/>
+          <w:sz w:val="16"/>
+          <w:szCs w:val="16"/>
+        </w:rPr>
+        <w:t>prod_3</w:t>
+      </w:r>
+      <w:r>
+        <w:rPr>
+          <w:rFonts w:asciiTheme="minorEastAsia" w:hAnsiTheme="minorEastAsia" w:hint="eastAsia"/>
+          <w:b/>
+          <w:bCs/>
+          <w:sz w:val="16"/>
+          <w:szCs w:val="16"/>
+        </w:rPr>
+        <w:t xml:space="preserve"> </w:t>
+      </w:r>
+      <w:r>
+        <w:rPr>
+          <w:rFonts w:asciiTheme="minorEastAsia" w:hAnsiTheme="minorEastAsia" w:hint="eastAsia"/>
+          <w:sz w:val="16"/>
+          <w:szCs w:val="16"/>
+        </w:rPr>
+        <w:t>생산에 필요한 원재료:</w:t>
+      </w:r>
+      <w:r>
+        <w:rPr>
+          <w:rFonts w:asciiTheme="minorEastAsia" w:hAnsiTheme="minorEastAsia" w:hint="eastAsia"/>
+          <w:b/>
+          <w:bCs/>
+          <w:sz w:val="16"/>
+          <w:szCs w:val="16"/>
+        </w:rPr>
+        <w:t xml:space="preserve"> </w:t>
       </w:r>
       <w:proofErr w:type="gramStart"/>
       <w:r>
@@ -765,7 +1012,26 @@
           <w:sz w:val="16"/>
           <w:szCs w:val="16"/>
         </w:rPr>
-        <w:t xml:space="preserve">_1: 3 </w:t>
+        <w:t xml:space="preserve">_1: </w:t>
+      </w:r>
+      <w:r>
+        <w:rPr>
+          <w:rFonts w:asciiTheme="minorEastAsia" w:hAnsiTheme="minorEastAsia" w:hint="eastAsia"/>
+          <w:b/>
+          <w:bCs/>
+          <w:color w:val="FF0000"/>
+          <w:sz w:val="16"/>
+          <w:szCs w:val="16"/>
+        </w:rPr>
+        <w:t>3</w:t>
+      </w:r>
+      <w:r>
+        <w:rPr>
+          <w:rFonts w:asciiTheme="minorEastAsia" w:hAnsiTheme="minorEastAsia" w:hint="eastAsia"/>
+          <w:sz w:val="16"/>
+          <w:szCs w:val="16"/>
+        </w:rPr>
+        <w:t xml:space="preserve"> </w:t>
       </w:r>
       <w:proofErr w:type="spellStart"/>
       <w:r>
@@ -783,7 +1049,26 @@
           <w:sz w:val="16"/>
           <w:szCs w:val="16"/>
         </w:rPr>
-        <w:t xml:space="preserve"> / mat_2: 1 </w:t>
+        <w:t xml:space="preserve"> / mat_2: </w:t>
+      </w:r>
+      <w:r>
+        <w:rPr>
+          <w:rFonts w:asciiTheme="minorEastAsia" w:hAnsiTheme="minorEastAsia" w:hint="eastAsia"/>
+          <w:b/>
+          <w:bCs/>
+          <w:color w:val="FF0000"/>
+          <w:sz w:val="16"/>
+          <w:szCs w:val="16"/>
+        </w:rPr>
+        <w:t>1</w:t>
+      </w:r>
+      <w:r>
+        <w:rPr>
+          <w:rFonts w:asciiTheme="minorEastAsia" w:hAnsiTheme="minorEastAsia" w:hint="eastAsia"/>
+          <w:sz w:val="16"/>
+          <w:szCs w:val="16"/>
+        </w:rPr>
+        <w:t xml:space="preserve"> </w:t>
       </w:r>
       <w:proofErr w:type="spellStart"/>
       <w:r>
@@ -801,7 +1086,26 @@
           <w:sz w:val="16"/>
           <w:szCs w:val="16"/>
         </w:rPr>
-        <w:t xml:space="preserve"> / mat_3: 2 </w:t>
+        <w:t xml:space="preserve"> / mat_3: </w:t>
+      </w:r>
+      <w:r>
+        <w:rPr>
+          <w:rFonts w:asciiTheme="minorEastAsia" w:hAnsiTheme="minorEastAsia" w:hint="eastAsia"/>
+          <w:b/>
+          <w:bCs/>
+          <w:color w:val="FF0000"/>
+          <w:sz w:val="16"/>
+          <w:szCs w:val="16"/>
+        </w:rPr>
+        <w:t>2</w:t>
+      </w:r>
+      <w:r>
+        <w:rPr>
+          <w:rFonts w:asciiTheme="minorEastAsia" w:hAnsiTheme="minorEastAsia" w:hint="eastAsia"/>
+          <w:sz w:val="16"/>
+          <w:szCs w:val="16"/>
+        </w:rPr>
+        <w:t xml:space="preserve"> </w:t>
       </w:r>
       <w:proofErr w:type="spellStart"/>
       <w:r>

</xml_diff>